<commit_message>
Kiegészítve a beállítások menüpont leírásával!
</commit_message>
<xml_diff>
--- a/regisztraljunk_githubra.docx
+++ b/regisztraljunk_githubra.docx
@@ -39,7 +39,7 @@
         <w:pStyle w:val="BodyText"/>
       </w:pPr>
       <w:r>
-        <w:t xml:space="preserve">A GitHub egy repository tárhelyszolgáltatás, így nem kell saját szervert üzemeltetnünk. Bár van fizetős része is, az ingyenes része nekünk bőven elég. A repoinkat tarthatjuk privátan, de publikussá is tehetjük. Az utóbbi fontos része a GitHubnak, mivel egy nyílt fejlesztői közösségként is funkcionál. A nyílt forráskódú szoftverek jó része, köztük R package-k is elérhetőek is. Ezekről készíthetünk egy saját egy saját másolatot, amit magunk szabadon átalakíthatunk. Erről bővebben később.</w:t>
+        <w:t xml:space="preserve">A GitHub egy repository tárhelyszolgáltatás, így nem kell saját szervert üzemeltetnünk. Bár vannak fizetős szolgáltatások, az ingyenes része nekünk bőven elég. A repoinkat tarthatjuk privátan vagy publikussá tehetjük őket. Az utóbbi fontos része a GitHubnak, mivel egy nyílt fejlesztői közösségként is funkcionál. A nyílt forráskódú szoftverek jó része, köztük R package-k kódja elérhető itt. Ezekről akár egy saját másolatot készíthetünk, amit szabadon átalakíthatunk. Erről bővebben később.</w:t>
       </w:r>
     </w:p>
     <w:p>
@@ -117,6 +117,77 @@
       </w:r>
       <w:r>
         <w:t xml:space="preserve">címeken.</w:t>
+      </w:r>
+    </w:p>
+    <w:p>
+      <w:pPr>
+        <w:pStyle w:val="Heading1"/>
+      </w:pPr>
+      <w:bookmarkStart w:id="25" w:name="beállítások"/>
+      <w:r>
+        <w:t xml:space="preserve">Beállítások</w:t>
+      </w:r>
+      <w:bookmarkEnd w:id="25"/>
+    </w:p>
+    <w:p>
+      <w:pPr>
+        <w:pStyle w:val="FirstParagraph"/>
+      </w:pPr>
+      <w:r>
+        <w:t xml:space="preserve">Regisztráció és bejelentkezés után az alábbi képernyő fogad minket:</w:t>
+      </w:r>
+      <w:r>
+        <w:t xml:space="preserve"> </w:t>
+      </w:r>
+      <w:r>
+        <w:drawing>
+          <wp:inline>
+            <wp:extent cx="5334000" cy="1666875"/>
+            <wp:effectExtent b="0" l="0" r="0" t="0"/>
+            <wp:docPr descr="" title="" id="1" name="Picture"/>
+            <a:graphic>
+              <a:graphicData uri="http://schemas.openxmlformats.org/drawingml/2006/picture">
+                <pic:pic>
+                  <pic:nvPicPr>
+                    <pic:cNvPr descr="./Figures/github_settings.PNG" id="0" name="Picture"/>
+                    <pic:cNvPicPr>
+                      <a:picLocks noChangeArrowheads="1" noChangeAspect="1"/>
+                    </pic:cNvPicPr>
+                  </pic:nvPicPr>
+                  <pic:blipFill>
+                    <a:blip r:embed="rId26"/>
+                    <a:stretch>
+                      <a:fillRect/>
+                    </a:stretch>
+                  </pic:blipFill>
+                  <pic:spPr bwMode="auto">
+                    <a:xfrm>
+                      <a:off x="0" y="0"/>
+                      <a:ext cx="5334000" cy="1666875"/>
+                    </a:xfrm>
+                    <a:prstGeom prst="rect">
+                      <a:avLst/>
+                    </a:prstGeom>
+                    <a:noFill/>
+                    <a:ln w="9525">
+                      <a:noFill/>
+                      <a:headEnd/>
+                      <a:tailEnd/>
+                    </a:ln>
+                  </pic:spPr>
+                </pic:pic>
+              </a:graphicData>
+            </a:graphic>
+          </wp:inline>
+        </w:drawing>
+      </w:r>
+    </w:p>
+    <w:p>
+      <w:pPr>
+        <w:pStyle w:val="BodyText"/>
+      </w:pPr>
+      <w:r>
+        <w:t xml:space="preserve">A jobb felső sarokban a felhasználói profilunk ikonjára kattintva érhetjük el a beállításokat. Erre még az RStudioval való összekapcsolás során szükségünk lesz!</w:t>
       </w:r>
     </w:p>
     <w:sectPr/>

</xml_diff>